<commit_message>
Updated Presentation and script
</commit_message>
<xml_diff>
--- a/Presentation/Scriptv3.docx
+++ b/Presentation/Scriptv3.docx
@@ -75,7 +75,22 @@
     </w:p>
     <w:p>
       <w:r>
-        <w:t>As it turns out, my mentor had some issues with this, particularly the accuracy with which I would be able to model throwing a bean bag for the cornhole model. Instead, we settled on a much more approachable project: 3 levels of procedures for a touchscreen UI. This would allow me to develop one application usable for the test and the VR learning environment.</w:t>
+        <w:t xml:space="preserve">As it turns out, </w:t>
+      </w:r>
+      <w:r>
+        <w:t>m</w:t>
+      </w:r>
+      <w:r>
+        <w:t>y mentor pointed</w:t>
+      </w:r>
+      <w:r>
+        <w:t xml:space="preserve"> out</w:t>
+      </w:r>
+      <w:r>
+        <w:t xml:space="preserve"> how difficult it would be to accurately model the tossing operation</w:t>
+      </w:r>
+      <w:r>
+        <w:t xml:space="preserve"> for the cornhole model. Instead, we settled on a much more approachable project: 3 levels of procedures for a touchscreen UI. This would allow me to develop one application usable for the test and the VR learning environment.</w:t>
       </w:r>
     </w:p>
     <w:p>
@@ -176,26 +191,13 @@
     </w:p>
     <w:p>
       <w:r>
-        <w:t>[</w:t>
-      </w:r>
-      <w:proofErr w:type="spellStart"/>
-      <w:r>
-        <w:t>SteamVR</w:t>
-      </w:r>
-      <w:proofErr w:type="spellEnd"/>
-      <w:r>
-        <w:t xml:space="preserve"> plugin]</w:t>
-      </w:r>
-    </w:p>
-    <w:p>
-      <w:r>
-        <w:t xml:space="preserve">So how did I implement VR into this application? Luckily, the popular platform for VR applications and games </w:t>
-      </w:r>
-      <w:proofErr w:type="spellStart"/>
-      <w:r>
-        <w:t>SteamVR</w:t>
-      </w:r>
-      <w:proofErr w:type="spellEnd"/>
+        <w:t>[SteamVR plugin]</w:t>
+      </w:r>
+    </w:p>
+    <w:p>
+      <w:r>
+        <w:t>So how did I implement VR into this application? Luckily, the popular platform for VR applications and games SteamVR</w:t>
+      </w:r>
       <w:r>
         <w:t xml:space="preserve"> has</w:t>
       </w:r>
@@ -312,7 +314,22 @@
         <w:t>was the difficulty of the procedures.</w:t>
       </w:r>
       <w:r>
-        <w:t xml:space="preserve"> Being the person that created the procedures, I knew them like the back of my hand. In an effort to keep the procedures from being too easy, I used myself as a reference</w:t>
+        <w:t xml:space="preserve"> Being the person that created the procedures, I knew them like the back of my hand.</w:t>
+      </w:r>
+      <w:r>
+        <w:t xml:space="preserve"> [</w:t>
+      </w:r>
+      <w:r>
+        <w:rPr>
+          <w:color w:val="70AD47" w:themeColor="accent6"/>
+        </w:rPr>
+        <w:t>Next slide</w:t>
+      </w:r>
+      <w:r>
+        <w:t>]</w:t>
+      </w:r>
+      <w:r>
+        <w:t xml:space="preserve"> In an effort to keep the procedures from being too easy, I used myself as a reference</w:t>
       </w:r>
       <w:r>
         <w:t xml:space="preserve"> as I designed them</w:t>
@@ -324,7 +341,25 @@
         <w:t>, but I was probably the worst person to represent the user.</w:t>
       </w:r>
       <w:r>
-        <w:t xml:space="preserve"> I revised each procedure to require less steps </w:t>
+        <w:t xml:space="preserve"> [</w:t>
+      </w:r>
+      <w:r>
+        <w:rPr>
+          <w:color w:val="70AD47" w:themeColor="accent6"/>
+        </w:rPr>
+        <w:t>Next Slide</w:t>
+      </w:r>
+      <w:r>
+        <w:t>]</w:t>
+      </w:r>
+      <w:r>
+        <w:t xml:space="preserve"> I revised each procedure to require </w:t>
+      </w:r>
+      <w:r>
+        <w:t>fewer</w:t>
+      </w:r>
+      <w:r>
+        <w:t xml:space="preserve"> steps </w:t>
       </w:r>
       <w:r>
         <w:t xml:space="preserve">and, for the final procedure, </w:t>
@@ -368,7 +403,13 @@
     </w:p>
     <w:p>
       <w:r>
-        <w:t xml:space="preserve">This process required a lot of documents to be written and verbose information. I had to fill out and revise an application a few times, as well as write an Informed Consent Form for participants to sign. </w:t>
+        <w:t xml:space="preserve">This process required a lot of documents to be written </w:t>
+      </w:r>
+      <w:r>
+        <w:t>as well as more</w:t>
+      </w:r>
+      <w:r>
+        <w:t xml:space="preserve"> verbose information. I had to fill out and revise an application a few times, as well as write an Informed Consent Form for participants to sign. </w:t>
       </w:r>
       <w:r>
         <w:t xml:space="preserve">I recorded my training video and continued to polish my application while awaiting the verdict, but my </w:t>
@@ -395,25 +436,26 @@
         <w:pStyle w:val="Heading1"/>
       </w:pPr>
       <w:r>
-        <w:t>My experience</w:t>
-      </w:r>
-      <w:r>
-        <w:t xml:space="preserve"> </w:t>
-      </w:r>
-    </w:p>
-    <w:p>
-      <w:r>
-        <w:t xml:space="preserve">[What I gained from the experience] </w:t>
-      </w:r>
-    </w:p>
-    <w:p>
-      <w:r>
-        <w:t>I want to take a minute to highlight some of the valuable experience I gained from this project. Being a remote internship, I didn’t have the luxury of working in a typical work environment or next to a team of experienced professionals, but the experience I had just working with my mentor to solve problems and come to agreements on design decisions was a great learning experience.</w:t>
-      </w:r>
-    </w:p>
-    <w:p>
-      <w:r>
-        <w:t>Perhaps the most valuable experience I gained from this internship was being able to work alone, at home, and stay focused. When you’re at home with people and things that can distract you easily, those skills are challenged, and you are forced to hone them if you wish to succeed. And who knows, maybe this kind of experience will be a new normal for development positions, so it doesn’t hurt to strengthen these skills.</w:t>
+        <w:t>Where VR Makes Sense</w:t>
+      </w:r>
+    </w:p>
+    <w:p>
+      <w:r>
+        <w:t>I think the question this experiment will answer follows more closely with “can learning be done effectively in VR?” I don’t think learning procedures on a touchscreen UI benefits from VR, and it certainly doesn’t fit the “expensive to mock” criterion proposed earlier. Instead, closer inspection of what makes VR a unique medium can hint to what kind of learning fits it well. Its physical and immersive nature seems to suggest that testing how well physical skills can be taught in VR is a worthwhile endeavor.</w:t>
+      </w:r>
+    </w:p>
+    <w:p>
+      <w:r>
+        <w:t xml:space="preserve">This was what I intended to ask in the beginning, </w:t>
+      </w:r>
+      <w:r>
+        <w:t xml:space="preserve">but it turned out to be far too complicated to develop a realistic VR model in the time frame of this internship. However, I can conclude from my project that for VR to be valuable, there needs to be a good match of the problem </w:t>
+      </w:r>
+      <w:r>
+        <w:t xml:space="preserve">and </w:t>
+      </w:r>
+      <w:r>
+        <w:t>the ability of VR to be an immersive experience</w:t>
       </w:r>
     </w:p>
     <w:p>
@@ -421,30 +463,25 @@
         <w:pStyle w:val="Heading1"/>
       </w:pPr>
       <w:r>
-        <w:t>Where VR Makes Sense</w:t>
-      </w:r>
-    </w:p>
-    <w:p>
-      <w:r>
-        <w:t>I think the question this experiment will answer follows more closely with “can learning be done effectively in VR?</w:t>
-      </w:r>
-      <w:r>
-        <w:t>” I don’t think learning procedures on a touchscreen UI benefits from VR, and it certainly doesn’t fit the “expensive to mock” criterion proposed earlier. Instead, closer inspection of what makes VR a unique medium can hint to what kind of learning fits it well. Its physical and immersive nature seems to suggest that testing</w:t>
+        <w:t>My experience</w:t>
       </w:r>
       <w:r>
         <w:t xml:space="preserve"> </w:t>
       </w:r>
-      <w:r>
-        <w:t>how well</w:t>
-      </w:r>
-      <w:r>
-        <w:t xml:space="preserve"> physical skills can be</w:t>
-      </w:r>
-      <w:r>
-        <w:t xml:space="preserve"> taught in VR is a worthwhile endeavor</w:t>
-      </w:r>
-      <w:r>
-        <w:t xml:space="preserve">. This was what I intended to ask in the beginning, but more time and perhaps more engineers would be better suited for that project. </w:t>
+    </w:p>
+    <w:p>
+      <w:r>
+        <w:t xml:space="preserve">[What I gained from the experience] </w:t>
+      </w:r>
+    </w:p>
+    <w:p>
+      <w:r>
+        <w:t>I want to take a minute to highlight some of the valuable experience I gained from this project. Being a remote internship, I didn’t have the luxury of working in a typical work environment or next to a team of experienced professionals, but the experience I had just working with my mentor to solve problems and come to agreements on design decisions was a great learning experience.</w:t>
+      </w:r>
+    </w:p>
+    <w:p>
+      <w:r>
+        <w:t>Perhaps the most valuable experience I gained from this internship was being able to work alone, at home, and stay focused. When you’re at home with people and things that can distract you easily, those skills are challenged, and you are forced to hone them if you wish to succeed. And who knows, maybe this kind of experience will be a new normal for development positions, so it doesn’t hurt to strengthen these skills.</w:t>
       </w:r>
     </w:p>
     <w:p>

</xml_diff>